<commit_message>
FineFit now supports heirarchical preconditions.
</commit_message>
<xml_diff>
--- a/demos/album_pl/spec.docx
+++ b/demos/album_pl/spec.docx
@@ -104,9 +104,11 @@
             <w:tcW w:w="4788" w:type="dxa"/>
           </w:tcPr>
           <w:p>
+            <w:proofErr w:type="spellStart"/>
             <w:r>
               <w:t>photoAt</w:t>
             </w:r>
+            <w:proofErr w:type="spellEnd"/>
           </w:p>
         </w:tc>
         <w:tc>
@@ -114,8 +116,13 @@
             <w:tcW w:w="4788" w:type="dxa"/>
           </w:tcPr>
           <w:p>
-            <w:r>
-              <w:t>seq Photo</w:t>
+            <w:proofErr w:type="spellStart"/>
+            <w:r>
+              <w:t>seq</w:t>
+            </w:r>
+            <w:proofErr w:type="spellEnd"/>
+            <w:r>
+              <w:t xml:space="preserve"> Photo</w:t>
             </w:r>
           </w:p>
         </w:tc>
@@ -129,16 +136,27 @@
         <w:tblLook w:val="04A0" w:firstRow="1" w:lastRow="0" w:firstColumn="1" w:lastColumn="0" w:noHBand="0" w:noVBand="1"/>
       </w:tblPr>
       <w:tblGrid>
-        <w:gridCol w:w="9576"/>
+        <w:gridCol w:w="5021"/>
+        <w:gridCol w:w="4555"/>
       </w:tblGrid>
       <w:tr>
         <w:tc>
           <w:tcPr>
-            <w:tcW w:w="9576" w:type="dxa"/>
+            <w:tcW w:w="6999" w:type="dxa"/>
           </w:tcPr>
           <w:p>
             <w:r>
               <w:t>Invariant</w:t>
+            </w:r>
+          </w:p>
+        </w:tc>
+        <w:tc>
+          <w:tcPr>
+            <w:tcW w:w="6590" w:type="dxa"/>
+          </w:tcPr>
+          <w:p>
+            <w:r>
+              <w:t>Name</w:t>
             </w:r>
           </w:p>
         </w:tc>
@@ -146,11 +164,34 @@
       <w:tr>
         <w:tc>
           <w:tcPr>
-            <w:tcW w:w="9576" w:type="dxa"/>
-          </w:tcPr>
-          <w:p>
-            <w:r>
-              <w:t>#photoAt.elems = #photoAt</w:t>
+            <w:tcW w:w="6999" w:type="dxa"/>
+          </w:tcPr>
+          <w:p>
+            <w:r>
+              <w:t>#</w:t>
+            </w:r>
+            <w:proofErr w:type="spellStart"/>
+            <w:r>
+              <w:t>photoAt.elems</w:t>
+            </w:r>
+            <w:proofErr w:type="spellEnd"/>
+            <w:r>
+              <w:t xml:space="preserve"> = #</w:t>
+            </w:r>
+            <w:proofErr w:type="spellStart"/>
+            <w:r>
+              <w:t>photoAt</w:t>
+            </w:r>
+            <w:proofErr w:type="spellEnd"/>
+          </w:p>
+        </w:tc>
+        <w:tc>
+          <w:tcPr>
+            <w:tcW w:w="6590" w:type="dxa"/>
+          </w:tcPr>
+          <w:p>
+            <w:r>
+              <w:t>Disjoint</w:t>
             </w:r>
           </w:p>
         </w:tc>
@@ -158,17 +199,29 @@
       <w:tr>
         <w:tc>
           <w:tcPr>
-            <w:tcW w:w="9576" w:type="dxa"/>
+            <w:tcW w:w="6999" w:type="dxa"/>
           </w:tcPr>
           <w:p>
             <w:r>
               <w:t>#</w:t>
             </w:r>
+            <w:proofErr w:type="spellStart"/>
             <w:r>
               <w:t>photoAt</w:t>
             </w:r>
+            <w:proofErr w:type="spellEnd"/>
             <w:r>
               <w:t xml:space="preserve"> &lt;= 3</w:t>
+            </w:r>
+          </w:p>
+        </w:tc>
+        <w:tc>
+          <w:tcPr>
+            <w:tcW w:w="6590" w:type="dxa"/>
+          </w:tcPr>
+          <w:p>
+            <w:r>
+              <w:t>Bounded Size</w:t>
             </w:r>
           </w:p>
         </w:tc>
@@ -209,9 +262,11 @@
             <w:tcW w:w="4788" w:type="dxa"/>
           </w:tcPr>
           <w:p>
+            <w:proofErr w:type="spellStart"/>
             <w:r>
               <w:t>init</w:t>
             </w:r>
+            <w:proofErr w:type="spellEnd"/>
           </w:p>
         </w:tc>
         <w:tc>
@@ -245,9 +300,11 @@
             <w:tcW w:w="4788" w:type="dxa"/>
           </w:tcPr>
           <w:p>
+            <w:proofErr w:type="spellStart"/>
             <w:r>
               <w:t>photoAt</w:t>
             </w:r>
+            <w:proofErr w:type="spellEnd"/>
           </w:p>
         </w:tc>
         <w:tc>
@@ -311,9 +368,11 @@
             <w:tcW w:w="1656" w:type="dxa"/>
           </w:tcPr>
           <w:p>
+            <w:proofErr w:type="spellStart"/>
             <w:r>
               <w:t>addPhoto</w:t>
             </w:r>
+            <w:proofErr w:type="spellEnd"/>
           </w:p>
         </w:tc>
         <w:tc>
@@ -339,71 +398,61 @@
         <w:tc>
           <w:tcPr>
             <w:tcW w:w="1656" w:type="dxa"/>
-          </w:tcPr>
-          <w:p>
-            <w:r>
-              <w:t xml:space="preserve">p:Photo, </w:t>
-            </w:r>
-            <w:r>
-              <w:t>report</w:t>
-            </w:r>
-            <w:r>
-              <w:t>!</w:t>
-            </w:r>
-            <w:r>
-              <w:t>:Int</w:t>
-            </w:r>
-          </w:p>
-        </w:tc>
-        <w:tc>
-          <w:tcPr>
-            <w:tcW w:w="2911" w:type="dxa"/>
-          </w:tcPr>
-          <w:p>
+            <w:vMerge w:val="restart"/>
+          </w:tcPr>
+          <w:p>
+            <w:proofErr w:type="gramStart"/>
+            <w:r>
+              <w:t>p:</w:t>
+            </w:r>
+            <w:proofErr w:type="gramEnd"/>
+            <w:r>
+              <w:t>Photo, report!:</w:t>
+            </w:r>
+            <w:proofErr w:type="spellStart"/>
+            <w:r>
+              <w:t>Int</w:t>
+            </w:r>
+            <w:bookmarkStart w:id="0" w:name="_GoBack"/>
+            <w:bookmarkEnd w:id="0"/>
+            <w:proofErr w:type="spellEnd"/>
+          </w:p>
+        </w:tc>
+        <w:tc>
+          <w:tcPr>
+            <w:tcW w:w="4744" w:type="dxa"/>
+            <w:gridSpan w:val="2"/>
+          </w:tcPr>
+          <w:p>
+            <w:pPr>
+              <w:jc w:val="center"/>
+            </w:pPr>
             <w:r>
               <w:t>#</w:t>
             </w:r>
+            <w:proofErr w:type="spellStart"/>
             <w:r>
               <w:t>photoAt</w:t>
             </w:r>
-            <w:r>
-              <w:t xml:space="preserve"> &lt; 3 and</w:t>
-            </w:r>
-            <w:r>
-              <w:t xml:space="preserve"> </w:t>
-            </w:r>
-            <w:r>
-              <w:t>p !in ran[photoAt]</w:t>
-            </w:r>
-          </w:p>
-        </w:tc>
-        <w:tc>
-          <w:tcPr>
-            <w:tcW w:w="1833" w:type="dxa"/>
+            <w:proofErr w:type="spellEnd"/>
+            <w:r>
+              <w:t xml:space="preserve"> &lt; 3</w:t>
+            </w:r>
+          </w:p>
+        </w:tc>
+        <w:tc>
+          <w:tcPr>
+            <w:tcW w:w="1686" w:type="dxa"/>
           </w:tcPr>
           <w:p>
             <w:r>
               <w:t>#</w:t>
             </w:r>
+            <w:proofErr w:type="spellStart"/>
             <w:r>
               <w:t>photoAt</w:t>
             </w:r>
-            <w:r>
-              <w:t xml:space="preserve"> &lt; 3 and p in ran[photoAt]</w:t>
-            </w:r>
-          </w:p>
-        </w:tc>
-        <w:tc>
-          <w:tcPr>
-            <w:tcW w:w="1686" w:type="dxa"/>
-          </w:tcPr>
-          <w:p>
-            <w:r>
-              <w:t>#</w:t>
-            </w:r>
-            <w:r>
-              <w:t>photoAt</w:t>
-            </w:r>
+            <w:proofErr w:type="spellEnd"/>
             <w:r>
               <w:t xml:space="preserve"> &gt;= 3</w:t>
             </w:r>
@@ -414,20 +463,25 @@
         <w:tc>
           <w:tcPr>
             <w:tcW w:w="1656" w:type="dxa"/>
-          </w:tcPr>
-          <w:p>
+            <w:vMerge/>
+          </w:tcPr>
+          <w:p/>
+        </w:tc>
+        <w:tc>
+          <w:tcPr>
+            <w:tcW w:w="2911" w:type="dxa"/>
+          </w:tcPr>
+          <w:p>
+            <w:r>
+              <w:t>p !in ran[</w:t>
+            </w:r>
+            <w:proofErr w:type="spellStart"/>
             <w:r>
               <w:t>photoAt</w:t>
             </w:r>
-          </w:p>
-        </w:tc>
-        <w:tc>
-          <w:tcPr>
-            <w:tcW w:w="2911" w:type="dxa"/>
-          </w:tcPr>
-          <w:p>
-            <w:r>
-              <w:t>photoAt.add[p]</w:t>
+            <w:proofErr w:type="spellEnd"/>
+            <w:r>
+              <w:t>]</w:t>
             </w:r>
           </w:p>
         </w:tc>
@@ -436,8 +490,21 @@
             <w:tcW w:w="1833" w:type="dxa"/>
           </w:tcPr>
           <w:p>
-            <w:r>
-              <w:t>=</w:t>
+            <w:proofErr w:type="spellStart"/>
+            <w:r>
+              <w:t>p in</w:t>
+            </w:r>
+            <w:proofErr w:type="spellEnd"/>
+            <w:r>
+              <w:t xml:space="preserve"> ran[</w:t>
+            </w:r>
+            <w:proofErr w:type="spellStart"/>
+            <w:r>
+              <w:t>photoAt</w:t>
+            </w:r>
+            <w:proofErr w:type="spellEnd"/>
+            <w:r>
+              <w:t>]</w:t>
             </w:r>
           </w:p>
         </w:tc>
@@ -447,7 +514,7 @@
           </w:tcPr>
           <w:p>
             <w:r>
-              <w:t>=</w:t>
+              <w:t>true</w:t>
             </w:r>
           </w:p>
         </w:tc>
@@ -458,9 +525,60 @@
             <w:tcW w:w="1656" w:type="dxa"/>
           </w:tcPr>
           <w:p>
+            <w:proofErr w:type="spellStart"/>
+            <w:r>
+              <w:t>photoAt</w:t>
+            </w:r>
+            <w:proofErr w:type="spellEnd"/>
+          </w:p>
+        </w:tc>
+        <w:tc>
+          <w:tcPr>
+            <w:tcW w:w="2911" w:type="dxa"/>
+          </w:tcPr>
+          <w:p>
+            <w:proofErr w:type="spellStart"/>
+            <w:r>
+              <w:t>photoAt.add</w:t>
+            </w:r>
+            <w:proofErr w:type="spellEnd"/>
+            <w:r>
+              <w:t>[p]</w:t>
+            </w:r>
+          </w:p>
+        </w:tc>
+        <w:tc>
+          <w:tcPr>
+            <w:tcW w:w="1833" w:type="dxa"/>
+          </w:tcPr>
+          <w:p>
+            <w:r>
+              <w:t>=</w:t>
+            </w:r>
+          </w:p>
+        </w:tc>
+        <w:tc>
+          <w:tcPr>
+            <w:tcW w:w="1686" w:type="dxa"/>
+          </w:tcPr>
+          <w:p>
+            <w:r>
+              <w:t>=</w:t>
+            </w:r>
+          </w:p>
+        </w:tc>
+      </w:tr>
+      <w:tr>
+        <w:tc>
+          <w:tcPr>
+            <w:tcW w:w="1656" w:type="dxa"/>
+          </w:tcPr>
+          <w:p>
+            <w:proofErr w:type="gramStart"/>
             <w:r>
               <w:t>report</w:t>
             </w:r>
+            <w:proofErr w:type="gramEnd"/>
             <w:r>
               <w:t>!</w:t>
             </w:r>
@@ -534,9 +652,11 @@
             <w:tcW w:w="2511" w:type="dxa"/>
           </w:tcPr>
           <w:p>
+            <w:proofErr w:type="spellStart"/>
             <w:r>
               <w:t>viewPhotos</w:t>
             </w:r>
+            <w:proofErr w:type="spellEnd"/>
           </w:p>
         </w:tc>
         <w:tc>
@@ -580,14 +700,14 @@
             <w:tcW w:w="2511" w:type="dxa"/>
           </w:tcPr>
           <w:p>
+            <w:proofErr w:type="gramStart"/>
             <w:r>
               <w:t>result</w:t>
             </w:r>
+            <w:proofErr w:type="gramEnd"/>
             <w:r>
               <w:t>!</w:t>
             </w:r>
-            <w:bookmarkStart w:id="0" w:name="_GoBack"/>
-            <w:bookmarkEnd w:id="0"/>
           </w:p>
         </w:tc>
         <w:tc>
@@ -595,9 +715,11 @@
             <w:tcW w:w="2911" w:type="dxa"/>
           </w:tcPr>
           <w:p>
+            <w:proofErr w:type="spellStart"/>
             <w:r>
               <w:t>photoAt.elems</w:t>
             </w:r>
+            <w:proofErr w:type="spellEnd"/>
           </w:p>
         </w:tc>
       </w:tr>

</xml_diff>